<commit_message>
Finalización de 100 horas
</commit_message>
<xml_diff>
--- a/sistema-vin-prac/public/files/0105599387/1_0105599387_32.docx
+++ b/sistema-vin-prac/public/files/0105599387/1_0105599387_32.docx
@@ -9,64 +9,55 @@
       </w:pPr>
       <w:r>
         <w:rPr>
-          <w:sz w:val="20"/>
-          <w:szCs w:val="20"/>
-          <w:rFonts w:ascii="Arial" w:cs="Arial" w:eastAsia="Arial" w:hAnsi="Arial"/>
+          <w:sz w:val="18"/>
+          <w:szCs w:val="18"/>
+          <w:rFonts w:ascii="Century Gothic" w:cs="Century Gothic" w:eastAsia="Century Gothic" w:hAnsi="Century Gothic"/>
         </w:rPr>
         <w:br/>
-        <w:t xml:space="preserve">Cuenca, </w:t>
-        <w:t xml:space="preserve">8</w:t>
-        <w:t xml:space="preserve"> de </w:t>
-        <w:t xml:space="preserve">marzo</w:t>
-        <w:t xml:space="preserve"> de </w:t>
-        <w:t xml:space="preserve">2023</w:t>
-      </w:r>
-      <w:r>
-        <w:rPr>
-          <w:sz w:val="20"/>
-          <w:szCs w:val="20"/>
-          <w:rFonts w:ascii="Arial" w:cs="Arial" w:eastAsia="Arial" w:hAnsi="Arial"/>
-        </w:rPr>
-        <w:br/>
-        <w:t xml:space="preserve">Oficio de Secretaria de la Unidad Académica de </w:t>
-        <w:t xml:space="preserve">Informática, Ciencias de la Computación, e Innovación Tecnológica</w:t>
-        <w:t xml:space="preserve"> </w:t>
-        <w:t xml:space="preserve">Nº </w:t>
-        <w:t xml:space="preserve">39</w:t>
+        <w:t xml:space="preserve">Cuenca</w:t>
+        <w:t xml:space="preserve">, </w:t>
+        <w:t xml:space="preserve">17 de marzo de 2023</w:t>
       </w:r>
     </w:p>
     <w:p>
       <w:pPr>
-        <w:jc w:val="left"/>
+        <w:spacing w:line="360"/>
+        <w:jc w:val="both"/>
       </w:pPr>
       <w:r>
         <w:rPr>
-          <w:sz w:val="20"/>
-          <w:szCs w:val="20"/>
-          <w:rFonts w:ascii="Arial" w:cs="Arial" w:eastAsia="Arial" w:hAnsi="Arial"/>
+          <w:sz w:val="18"/>
+          <w:szCs w:val="18"/>
+          <w:rFonts w:ascii="Century Gothic" w:cs="Century Gothic" w:eastAsia="Century Gothic" w:hAnsi="Century Gothic"/>
         </w:rPr>
         <w:br/>
-        <w:t xml:space="preserve">T00:00:00.000ZA</w:t>
+        <w:t xml:space="preserve">La Jefatura de Vinculación con la Sociedad de la Universidad Católica de Cuenca, a través del Docente Responsable de </w:t>
+        <w:t xml:space="preserve">Prácticas Laborales</w:t>
+        <w:t xml:space="preserve"> de la Carrera de </w:t>
+        <w:t xml:space="preserve">Ingeniería de software</w:t>
+        <w:t xml:space="preserve"> de la Unidad Académica de </w:t>
+        <w:t xml:space="preserve">Informática, Ciencias de la Computación, e Innovación Tecnológica</w:t>
+        <w:t xml:space="preserve"> de la Universidad Católica de Cuenca – </w:t>
+        <w:t xml:space="preserve">Central</w:t>
+        <w:t xml:space="preserve">;</w:t>
+        <w:t xml:space="preserve"> a petición verbal de la parte interesada: </w:t>
       </w:r>
+    </w:p>
+    <w:p>
+      <w:pPr>
+        <w:spacing w:line="360"/>
+        <w:jc w:val="center"/>
+      </w:pPr>
       <w:r>
         <w:rPr>
           <w:b/>
           <w:bCs/>
-          <w:sz w:val="20"/>
-          <w:szCs w:val="20"/>
-          <w:rFonts w:ascii="Arial" w:cs="Arial" w:eastAsia="Arial" w:hAnsi="Arial"/>
+          <w:sz w:val="22"/>
+          <w:szCs w:val="22"/>
+          <w:rFonts w:ascii="Century Gothic" w:cs="Century Gothic" w:eastAsia="Century Gothic" w:hAnsi="Century Gothic"/>
         </w:rPr>
         <w:br/>
-        <w:t xml:space="preserve">T00:00:00.000Z</w:t>
-      </w:r>
-      <w:r>
-        <w:rPr>
-          <w:sz w:val="20"/>
-          <w:szCs w:val="20"/>
-          <w:rFonts w:ascii="Arial" w:cs="Arial" w:eastAsia="Arial" w:hAnsi="Arial"/>
-        </w:rPr>
-        <w:br/>
-        <w:t xml:space="preserve">Su despacho.-</w:t>
+        <w:t xml:space="preserve">CERTIFICA</w:t>
       </w:r>
     </w:p>
     <w:p>
@@ -76,118 +67,26 @@
       </w:pPr>
       <w:r>
         <w:rPr>
-          <w:sz w:val="20"/>
-          <w:szCs w:val="20"/>
-          <w:rFonts w:ascii="Arial" w:cs="Arial" w:eastAsia="Arial" w:hAnsi="Arial"/>
+          <w:sz w:val="18"/>
+          <w:szCs w:val="18"/>
+          <w:rFonts w:ascii="Century Gothic" w:cs="Century Gothic" w:eastAsia="Century Gothic" w:hAnsi="Century Gothic"/>
         </w:rPr>
         <w:br/>
-        <w:t xml:space="preserve">Con un atento saludo me dirijo a usted para solicitarle de la manera más comedida autorice a </w:t>
+        <w:t xml:space="preserve">Que </w:t>
+        <w:t xml:space="preserve">el</w:t>
+        <w:t xml:space="preserve"> estudiante </w:t>
         <w:t xml:space="preserve">Tripp Yang</w:t>
-        <w:t xml:space="preserve">, con documento de identidad Nº </w:t>
+        <w:t xml:space="preserve"> portador/a del documento único de identidad número: </w:t>
         <w:t xml:space="preserve">0105599387</w:t>
-        5
-        <w:t xml:space="preserve"> ciclo, de la carrera de </w:t>
-        <w:t xml:space="preserve">Ingeniería de Software</w:t>
-        <w:t xml:space="preserve">, de la Unidad Académica de </w:t>
-        <w:t xml:space="preserve">Informática, Ciencias de la Computación, e Innovación Tecnológica</w:t>
-        <w:t xml:space="preserve"> de la Universidad Católica de Cuenca, para que realice </w:t>
-        <w:t xml:space="preserve">120</w:t>
-        <w:t xml:space="preserve"> horas correspondientes a las Prácticas Laborales en el área </w:t>
-        <w:t xml:space="preserve">Magia cáos</w:t>
-        <w:t xml:space="preserve"> de su dependencia; siendo este requisito indispensable para cumplir con el Plan de Estudios de la Carrera. Pido de favor consignar su aceptación en el casillero del cuadro que se indica a continuación con firma y sello de la institución, e indicar el nombre del profesional que asignarán como tutor para el seguimiento de la práctica pre profesional por parte de su institución.</w:t>
-      </w:r>
-      <w:r>
-        <w:rPr>
-          <w:sz w:val="20"/>
-          <w:szCs w:val="20"/>
-          <w:rFonts w:ascii="Arial" w:cs="Arial" w:eastAsia="Arial" w:hAnsi="Arial"/>
-        </w:rPr>
-        <w:br/>
-      </w:r>
-      <w:r>
-        <w:rPr>
-          <w:sz w:val="20"/>
-          <w:szCs w:val="20"/>
-          <w:rFonts w:ascii="Arial" w:cs="Arial" w:eastAsia="Arial" w:hAnsi="Arial"/>
-        </w:rPr>
-        <w:br/>
-        <w:t xml:space="preserve">Con sentimientos de consideración y estima, suscribo.</w:t>
-      </w:r>
-    </w:p>
-    <w:p>
-      <w:pPr>
-        <w:spacing w:line="360"/>
-        <w:jc w:val="center"/>
-      </w:pPr>
-      <w:r>
-        <w:rPr>
-          <w:sz w:val="20"/>
-          <w:szCs w:val="20"/>
-          <w:rFonts w:ascii="Arial" w:cs="Arial" w:eastAsia="Arial" w:hAnsi="Arial"/>
-        </w:rPr>
-        <w:br/>
-        <w:t xml:space="preserve">Atentamente</w:t>
-      </w:r>
-      <w:r>
-        <w:rPr>
-          <w:sz w:val="20"/>
-          <w:szCs w:val="20"/>
-          <w:rFonts w:ascii="Arial" w:cs="Arial" w:eastAsia="Arial" w:hAnsi="Arial"/>
-        </w:rPr>
-        <w:br/>
-        <w:t xml:space="preserve">DIOS, PATRIA, CULTURA Y DESARROLLO</w:t>
-      </w:r>
-      <w:r>
-        <w:rPr>
-          <w:sz w:val="20"/>
-          <w:szCs w:val="20"/>
-          <w:rFonts w:ascii="Arial" w:cs="Arial" w:eastAsia="Arial" w:hAnsi="Arial"/>
-        </w:rPr>
-        <w:br/>
-        <w:br/>
-        <w:br/>
-        <w:br/>
-        <w:br/>
-        <w:br/>
-        <w:t xml:space="preserve">_____________________________</w:t>
-      </w:r>
-      <w:r>
-        <w:rPr>
-          <w:sz w:val="20"/>
-          <w:szCs w:val="20"/>
-          <w:rFonts w:ascii="Arial" w:cs="Arial" w:eastAsia="Arial" w:hAnsi="Arial"/>
-        </w:rPr>
-        <w:br/>
-        <w:t xml:space="preserve">Milton Maldonado</w:t>
-      </w:r>
-      <w:r>
-        <w:rPr>
-          <w:b/>
-          <w:bCs/>
-          <w:sz w:val="20"/>
-          <w:szCs w:val="20"/>
-          <w:rFonts w:ascii="Arial" w:cs="Arial" w:eastAsia="Arial" w:hAnsi="Arial"/>
-        </w:rPr>
-        <w:br/>
-        <w:t xml:space="preserve">DIRECTOR DE CARRERA</w:t>
-      </w:r>
-      <w:r>
-        <w:rPr>
-          <w:b/>
-          <w:bCs/>
-          <w:sz w:val="20"/>
-          <w:szCs w:val="20"/>
-          <w:caps/>
-          <w:rFonts w:ascii="Arial" w:cs="Arial" w:eastAsia="Arial" w:hAnsi="Arial"/>
-        </w:rPr>
-        <w:br/>
-        <w:t xml:space="preserve">UNIDAD ACADÉMICA DE </w:t>
-        <w:t xml:space="preserve">Informática, Ciencias de la Computación, e Innovación Tecnológica</w:t>
+        <w:t xml:space="preserve">, ha cumplido con sus horas de </w:t>
+        <w:t xml:space="preserve">Prácticas Laborales</w:t>
+        <w:t xml:space="preserve"> de la siguiente manera:</w:t>
       </w:r>
     </w:p>
     <w:tbl>
       <w:tblPr>
         <w:tblW w:type="auto" w:w="100"/>
+        <w:jc w:val="center"/>
         <w:tblBorders>
           <w:top w:val="single" w:color="auto" w:sz="4"/>
           <w:left w:val="single" w:color="auto" w:sz="4"/>
@@ -201,14 +100,14 @@
         <w:gridCol w:w="100"/>
         <w:gridCol w:w="100"/>
         <w:gridCol w:w="100"/>
-        <w:gridCol w:w="100"/>
       </w:tblGrid>
       <w:tr>
+        <w:trPr>
+          <w:trHeight w:val="1cm" w:hRule="exact"/>
+        </w:trPr>
         <w:tc>
           <w:tcPr>
-            <w:tcW w:type="pct" w:w="37.7%"/>
-            <w:vMerge w:val="restart"/>
-            <w:shd w:fill="bdd6ee"/>
+            <w:tcW w:type="dxa" w:w="4768"/>
             <w:vAlign w:val="center"/>
           </w:tcPr>
           <w:p>
@@ -221,17 +120,15 @@
                 <w:bCs/>
                 <w:sz w:val="18"/>
                 <w:szCs w:val="18"/>
-                <w:rFonts w:ascii="Arial" w:cs="Arial" w:eastAsia="Arial" w:hAnsi="Arial"/>
-              </w:rPr>
-              <w:t xml:space="preserve">NOMBRE Y CARGO DE LA PERSONA QUE AUTORIZA</w:t>
+                <w:rFonts w:ascii="Century Gothic" w:cs="Century Gothic" w:eastAsia="Century Gothic" w:hAnsi="Century Gothic"/>
+              </w:rPr>
+              <w:t xml:space="preserve">Proyecto/ Empresa</w:t>
             </w:r>
           </w:p>
         </w:tc>
         <w:tc>
           <w:tcPr>
-            <w:tcW w:type="pct" w:w="17%"/>
-            <w:gridSpan w:val="2"/>
-            <w:shd w:fill="bdd6ee"/>
+            <w:tcW w:type="dxa" w:w="3010"/>
             <w:vAlign w:val="center"/>
           </w:tcPr>
           <w:p>
@@ -244,16 +141,15 @@
                 <w:bCs/>
                 <w:sz w:val="18"/>
                 <w:szCs w:val="18"/>
-                <w:rFonts w:ascii="Arial" w:cs="Arial" w:eastAsia="Arial" w:hAnsi="Arial"/>
-              </w:rPr>
-              <w:t xml:space="preserve">AUTORIZACIÓN</w:t>
+                <w:rFonts w:ascii="Century Gothic" w:cs="Century Gothic" w:eastAsia="Century Gothic" w:hAnsi="Century Gothic"/>
+              </w:rPr>
+              <w:t xml:space="preserve">Período</w:t>
             </w:r>
           </w:p>
         </w:tc>
         <w:tc>
           <w:tcPr>
-            <w:vMerge w:val="restart"/>
-            <w:shd w:fill="bdd6ee"/>
+            <w:tcW w:type="dxa" w:w="779"/>
             <w:vAlign w:val="center"/>
           </w:tcPr>
           <w:p>
@@ -266,24 +162,20 @@
                 <w:bCs/>
                 <w:sz w:val="18"/>
                 <w:szCs w:val="18"/>
-                <w:rFonts w:ascii="Arial" w:cs="Arial" w:eastAsia="Arial" w:hAnsi="Arial"/>
-              </w:rPr>
-              <w:t xml:space="preserve">FIRMA Y SELLO DE LA INSTITUCIÓN</w:t>
+                <w:rFonts w:ascii="Century Gothic" w:cs="Century Gothic" w:eastAsia="Century Gothic" w:hAnsi="Century Gothic"/>
+              </w:rPr>
+              <w:t xml:space="preserve">Horas</w:t>
             </w:r>
           </w:p>
         </w:tc>
       </w:tr>
       <w:tr>
+        <w:trPr>
+          <w:trHeight w:val="3.28cm" w:hRule="exact"/>
+        </w:trPr>
         <w:tc>
           <w:tcPr>
-            <w:vMerge w:val="continue"/>
-          </w:tcPr>
-          <w:p/>
-        </w:tc>
-        <w:tc>
-          <w:tcPr>
-            <w:tcW w:type="pct" w:w="8.5%"/>
-            <w:shd w:fill="bdd6ee"/>
+            <w:tcW w:type="pct" w:w="55%"/>
             <w:vAlign w:val="center"/>
           </w:tcPr>
           <w:p>
@@ -292,19 +184,47 @@
             </w:pPr>
             <w:r>
               <w:rPr>
-                <w:b/>
-                <w:bCs/>
-                <w:sz w:val="18"/>
-                <w:szCs w:val="18"/>
-                <w:rFonts w:ascii="Arial" w:cs="Arial" w:eastAsia="Arial" w:hAnsi="Arial"/>
-              </w:rPr>
-              <w:t xml:space="preserve">SI</w:t>
+                <w:sz w:val="18"/>
+                <w:szCs w:val="18"/>
+                <w:rFonts w:ascii="Century Gothic" w:cs="Century Gothic" w:eastAsia="Century Gothic" w:hAnsi="Century Gothic"/>
+              </w:rPr>
+              <w:t xml:space="preserve">Ucacue</w:t>
             </w:r>
           </w:p>
         </w:tc>
         <w:tc>
           <w:tcPr>
-            <w:shd w:fill="bdd6ee"/>
+            <w:tcW w:type="pct" w:w="35%"/>
+            <w:vAlign w:val="center"/>
+          </w:tcPr>
+          <w:p>
+            <w:pPr>
+              <w:jc w:val="left"/>
+            </w:pPr>
+            <w:r>
+              <w:rPr>
+                <w:sz w:val="18"/>
+                <w:szCs w:val="18"/>
+                <w:rFonts w:ascii="Century Gothic" w:cs="Century Gothic" w:eastAsia="Century Gothic" w:hAnsi="Century Gothic"/>
+              </w:rPr>
+              <w:t xml:space="preserve">Fecha de inicio: </w:t>
+              <w:t xml:space="preserve">1-3-2023</w:t>
+            </w:r>
+            <w:r>
+              <w:rPr>
+                <w:sz w:val="18"/>
+                <w:szCs w:val="18"/>
+                <w:rFonts w:ascii="Century Gothic" w:cs="Century Gothic" w:eastAsia="Century Gothic" w:hAnsi="Century Gothic"/>
+              </w:rPr>
+              <w:br/>
+              <w:t xml:space="preserve">Fecha de fin: </w:t>
+              <w:t xml:space="preserve">31-3-2023</w:t>
+            </w:r>
+          </w:p>
+        </w:tc>
+        <w:tc>
+          <w:tcPr>
+            <w:tcW w:type="pct" w:w="10%"/>
             <w:vAlign w:val="center"/>
           </w:tcPr>
           <w:p>
@@ -313,71 +233,27 @@
             </w:pPr>
             <w:r>
               <w:rPr>
-                <w:b/>
-                <w:bCs/>
-                <w:sz w:val="18"/>
-                <w:szCs w:val="18"/>
-                <w:rFonts w:ascii="Arial" w:cs="Arial" w:eastAsia="Arial" w:hAnsi="Arial"/>
-              </w:rPr>
-              <w:t xml:space="preserve">NO</w:t>
+                <w:sz w:val="18"/>
+                <w:szCs w:val="18"/>
+                <w:rFonts w:ascii="Century Gothic" w:cs="Century Gothic" w:eastAsia="Century Gothic" w:hAnsi="Century Gothic"/>
+              </w:rPr>
+              <w:t xml:space="preserve">120</w:t>
             </w:r>
           </w:p>
-        </w:tc>
-        <w:tc>
-          <w:tcPr>
-            <w:vMerge w:val="continue"/>
-          </w:tcPr>
-          <w:p/>
         </w:tc>
       </w:tr>
       <w:tr>
+        <w:trPr>
+          <w:trHeight w:val="1cm" w:hRule="exact"/>
+        </w:trPr>
         <w:tc>
           <w:tcPr>
-            <w:tcW w:type="pct" w:w="37.7%"/>
+            <w:gridSpan w:val="2"/>
             <w:vAlign w:val="center"/>
           </w:tcPr>
           <w:p>
             <w:pPr>
-              <w:jc w:val="center"/>
-            </w:pPr>
-            <w:r>
-              <w:rPr>
-                <w:sz w:val="18"/>
-                <w:szCs w:val="18"/>
-                <w:rFonts w:ascii="Arial" w:cs="Arial" w:eastAsia="Arial" w:hAnsi="Arial"/>
-              </w:rPr>
-              <w:br/>
-              <w:br/>
-              <w:t xml:space="preserve">Nombre…………………………………</w:t>
-            </w:r>
-            <w:r>
-              <w:rPr>
-                <w:sz w:val="18"/>
-                <w:szCs w:val="18"/>
-                <w:rFonts w:ascii="Arial" w:cs="Arial" w:eastAsia="Arial" w:hAnsi="Arial"/>
-              </w:rPr>
-              <w:br/>
-              <w:br/>
-              <w:t xml:space="preserve">Cargo: …………………………………</w:t>
-            </w:r>
-            <w:r>
-              <w:rPr>
-                <w:sz w:val="18"/>
-                <w:szCs w:val="18"/>
-                <w:rFonts w:ascii="Arial" w:cs="Arial" w:eastAsia="Arial" w:hAnsi="Arial"/>
-              </w:rPr>
-              <w:br/>
-            </w:r>
-          </w:p>
-        </w:tc>
-        <w:tc>
-          <w:tcPr>
-            <w:tcW w:type="pct" w:w="8.5%"/>
-            <w:vAlign w:val="center"/>
-          </w:tcPr>
-          <w:p>
-            <w:pPr>
-              <w:jc w:val="center"/>
+              <w:jc w:val="right"/>
             </w:pPr>
             <w:r>
               <w:rPr>
@@ -385,28 +261,9 @@
                 <w:bCs/>
                 <w:sz w:val="18"/>
                 <w:szCs w:val="18"/>
-                <w:rFonts w:ascii="Arial" w:cs="Arial" w:eastAsia="Arial" w:hAnsi="Arial"/>
-              </w:rPr>
-            </w:r>
-          </w:p>
-        </w:tc>
-        <w:tc>
-          <w:tcPr>
-            <w:tcW w:type="pct" w:w="8.5%"/>
-            <w:vAlign w:val="center"/>
-          </w:tcPr>
-          <w:p>
-            <w:pPr>
-              <w:jc w:val="center"/>
-            </w:pPr>
-            <w:r>
-              <w:rPr>
-                <w:b/>
-                <w:bCs/>
-                <w:sz w:val="18"/>
-                <w:szCs w:val="18"/>
-                <w:rFonts w:ascii="Arial" w:cs="Arial" w:eastAsia="Arial" w:hAnsi="Arial"/>
-              </w:rPr>
+                <w:rFonts w:ascii="Century Gothic" w:cs="Century Gothic" w:eastAsia="Century Gothic" w:hAnsi="Century Gothic"/>
+              </w:rPr>
+              <w:t xml:space="preserve">Total:  </w:t>
             </w:r>
           </w:p>
         </w:tc>
@@ -422,31 +279,173 @@
               <w:rPr>
                 <w:sz w:val="18"/>
                 <w:szCs w:val="18"/>
-                <w:rFonts w:ascii="Arial" w:cs="Arial" w:eastAsia="Arial" w:hAnsi="Arial"/>
-              </w:rPr>
-              <w:br/>
-              <w:br/>
-              <w:br/>
-              <w:br/>
-              <w:t xml:space="preserve">f. ……………………………………..</w:t>
+                <w:rFonts w:ascii="Century Gothic" w:cs="Century Gothic" w:eastAsia="Century Gothic" w:hAnsi="Century Gothic"/>
+              </w:rPr>
+              <w:t xml:space="preserve">120</w:t>
             </w:r>
           </w:p>
         </w:tc>
       </w:tr>
+    </w:tbl>
+    <w:p>
+      <w:pPr>
+        <w:spacing w:line="360"/>
+        <w:jc w:val="center"/>
+      </w:pPr>
+      <w:r>
+        <w:rPr>
+          <w:sz w:val="18"/>
+          <w:szCs w:val="18"/>
+          <w:rFonts w:ascii="Century Gothic" w:cs="Century Gothic" w:eastAsia="Century Gothic" w:hAnsi="Century Gothic"/>
+        </w:rPr>
+        <w:br/>
+        <w:br/>
+        <w:br/>
+        <w:br/>
+        <w:t xml:space="preserve">Atentamente</w:t>
+      </w:r>
+      <w:r>
+        <w:rPr>
+          <w:sz w:val="18"/>
+          <w:szCs w:val="18"/>
+          <w:rFonts w:ascii="Century Gothic" w:cs="Century Gothic" w:eastAsia="Century Gothic" w:hAnsi="Century Gothic"/>
+        </w:rPr>
+        <w:br/>
+        <w:t xml:space="preserve">DIOS, PATRIA, CULTURA Y DESARROLLO</w:t>
+      </w:r>
+    </w:p>
+    <w:tbl>
+      <w:tblPr>
+        <w:tblW w:type="auto" w:w="100"/>
+        <w:jc w:val="center"/>
+        <w:tblBorders>
+          <w:top w:val="single" w:color="auto" w:sz="4"/>
+          <w:left w:val="single" w:color="auto" w:sz="4"/>
+          <w:bottom w:val="single" w:color="auto" w:sz="4"/>
+          <w:right w:val="single" w:color="auto" w:sz="4"/>
+          <w:insideH w:val="single" w:color="auto" w:sz="4"/>
+          <w:insideV w:val="single" w:color="auto" w:sz="4"/>
+        </w:tblBorders>
+      </w:tblPr>
+      <w:tblGrid>
+        <w:gridCol w:w="100"/>
+        <w:gridCol w:w="100"/>
+      </w:tblGrid>
       <w:tr>
         <w:tc>
           <w:tcPr>
-            <w:gridSpan w:val="4"/>
+            <w:tcW w:type="pct" w:w="50%"/>
+            <w:tcBorders>
+              <w:top w:color="FFFFFF"/>
+              <w:left w:color="FFFFFF"/>
+              <w:bottom w:color="FFFFFF"/>
+              <w:right w:color="FFFFFF"/>
+            </w:tcBorders>
+            <w:vAlign w:val="center"/>
           </w:tcPr>
           <w:p>
-            <w:r>
-              <w:rPr>
-                <w:sz w:val="18"/>
-                <w:szCs w:val="18"/>
-                <w:rFonts w:ascii="Arial" w:cs="Arial" w:eastAsia="Arial" w:hAnsi="Arial"/>
-              </w:rPr>
-              <w:br/>
-              <w:t xml:space="preserve">Nombre del tutor que asigna la institución: …………………………………………………………………………….</w:t>
+            <w:pPr>
+              <w:jc w:val="center"/>
+            </w:pPr>
+            <w:r>
+              <w:rPr>
+                <w:sz w:val="18"/>
+                <w:szCs w:val="18"/>
+                <w:rFonts w:ascii="Century Gothic" w:cs="Century Gothic" w:eastAsia="Century Gothic" w:hAnsi="Century Gothic"/>
+              </w:rPr>
+              <w:br/>
+              <w:br/>
+              <w:br/>
+              <w:br/>
+              <w:br/>
+              <w:br/>
+              <w:t xml:space="preserve">_________________________________</w:t>
+            </w:r>
+            <w:r>
+              <w:rPr>
+                <w:sz w:val="18"/>
+                <w:szCs w:val="18"/>
+                <w:rFonts w:ascii="Century Gothic" w:cs="Century Gothic" w:eastAsia="Century Gothic" w:hAnsi="Century Gothic"/>
+              </w:rPr>
+              <w:br/>
+              <w:t xml:space="preserve">Ing. Poma</w:t>
+            </w:r>
+            <w:r>
+              <w:rPr>
+                <w:sz w:val="18"/>
+                <w:szCs w:val="18"/>
+                <w:rFonts w:ascii="Century Gothic" w:cs="Century Gothic" w:eastAsia="Century Gothic" w:hAnsi="Century Gothic"/>
+              </w:rPr>
+              <w:br/>
+              <w:t xml:space="preserve">Docente Responsable de </w:t>
+              <w:t xml:space="preserve">Prácticas Laborales</w:t>
+            </w:r>
+            <w:r>
+              <w:rPr>
+                <w:sz w:val="18"/>
+                <w:szCs w:val="18"/>
+                <w:rFonts w:ascii="Century Gothic" w:cs="Century Gothic" w:eastAsia="Century Gothic" w:hAnsi="Century Gothic"/>
+              </w:rPr>
+              <w:br/>
+              <w:t xml:space="preserve">Ingeniería de software</w:t>
+            </w:r>
+          </w:p>
+        </w:tc>
+        <w:tc>
+          <w:tcPr>
+            <w:tcW w:type="pct" w:w="50%"/>
+            <w:tcBorders>
+              <w:top w:color="FFFFFF"/>
+              <w:left w:color="FFFFFF"/>
+              <w:bottom w:color="FFFFFF"/>
+              <w:right w:color="FFFFFF"/>
+            </w:tcBorders>
+            <w:vAlign w:val="center"/>
+          </w:tcPr>
+          <w:p>
+            <w:pPr>
+              <w:jc w:val="center"/>
+            </w:pPr>
+            <w:r>
+              <w:rPr>
+                <w:sz w:val="18"/>
+                <w:szCs w:val="18"/>
+                <w:rFonts w:ascii="Century Gothic" w:cs="Century Gothic" w:eastAsia="Century Gothic" w:hAnsi="Century Gothic"/>
+              </w:rPr>
+              <w:br/>
+              <w:br/>
+              <w:br/>
+              <w:br/>
+              <w:br/>
+              <w:br/>
+              <w:t xml:space="preserve">_________________________________</w:t>
+            </w:r>
+            <w:r>
+              <w:rPr>
+                <w:sz w:val="18"/>
+                <w:szCs w:val="18"/>
+                <w:rFonts w:ascii="Century Gothic" w:cs="Century Gothic" w:eastAsia="Century Gothic" w:hAnsi="Century Gothic"/>
+              </w:rPr>
+              <w:br/>
+              <w:t xml:space="preserve">Milton Maldonado</w:t>
+            </w:r>
+            <w:r>
+              <w:rPr>
+                <w:sz w:val="18"/>
+                <w:szCs w:val="18"/>
+                <w:rFonts w:ascii="Century Gothic" w:cs="Century Gothic" w:eastAsia="Century Gothic" w:hAnsi="Century Gothic"/>
+              </w:rPr>
+              <w:br/>
+              <w:t xml:space="preserve">Director de Carrera</w:t>
+            </w:r>
+            <w:r>
+              <w:rPr>
+                <w:sz w:val="18"/>
+                <w:szCs w:val="18"/>
+                <w:rFonts w:ascii="Century Gothic" w:cs="Century Gothic" w:eastAsia="Century Gothic" w:hAnsi="Century Gothic"/>
+              </w:rPr>
+              <w:br/>
+              <w:t xml:space="preserve">Ingeniería de software</w:t>
             </w:r>
           </w:p>
         </w:tc>
@@ -479,7 +478,7 @@
         <wp:inline distT="0" distB="0" distL="0" distR="0">
           <wp:extent cx="5715000" cy="200025"/>
           <wp:effectExtent b="0" l="0" r="0" t="0"/>
-          <wp:docPr id="14" name="" descr="" title=""/>
+          <wp:docPr id="5" name="" descr="" title=""/>
           <wp:cNvGraphicFramePr>
             <a:graphicFrameLocks xmlns:a="http://schemas.openxmlformats.org/drawingml/2006/main" noChangeAspect="1"/>
           </wp:cNvGraphicFramePr>
@@ -596,7 +595,7 @@
               <wp:inline distT="0" distB="0" distL="0" distR="0">
                 <wp:extent cx="1609725" cy="476250"/>
                 <wp:effectExtent b="0" l="0" r="0" t="0"/>
-                <wp:docPr id="13" name="" descr="" title=""/>
+                <wp:docPr id="4" name="" descr="" title=""/>
                 <wp:cNvGraphicFramePr>
                   <a:graphicFrameLocks xmlns:a="http://schemas.openxmlformats.org/drawingml/2006/main" noChangeAspect="1"/>
                 </wp:cNvGraphicFramePr>
@@ -650,7 +649,7 @@
               <w:szCs w:val="22"/>
               <w:rFonts w:ascii="Arial" w:cs="Arial" w:eastAsia="Arial" w:hAnsi="Arial"/>
             </w:rPr>
-            <w:t xml:space="preserve">OFICIO DIRECCIÓN DE CARRERA</w:t>
+            <w:t xml:space="preserve">CERTIFICADO DE PRÁCTICAS</w:t>
           </w:r>
         </w:p>
       </w:tc>
@@ -668,7 +667,7 @@
               <w:szCs w:val="16"/>
               <w:rFonts w:ascii="Arial" w:cs="Arial" w:eastAsia="Arial" w:hAnsi="Arial"/>
             </w:rPr>
-            <w:t xml:space="preserve">CÓDIGO: F- VS - 32</w:t>
+            <w:t xml:space="preserve">CÓDIGO: F-VS -39</w:t>
           </w:r>
           <w:r>
             <w:rPr>
@@ -687,7 +686,7 @@
             </w:rPr>
             <w:br/>
             <w:t xml:space="preserve">FECHA:</w:t>
-            <w:t xml:space="preserve">8/3/2023</w:t>
+            <w:t xml:space="preserve">17-3-2023</w:t>
           </w:r>
           <w:r>
             <w:rPr>
@@ -716,7 +715,7 @@
 
 <file path=word/numbering.xml><?xml version="1.0" encoding="utf-8"?>
 <w:numbering xmlns:wpc="http://schemas.microsoft.com/office/word/2010/wordprocessingCanvas" xmlns:mc="http://schemas.openxmlformats.org/markup-compatibility/2006" xmlns:o="urn:schemas-microsoft-com:office:office" xmlns:r="http://schemas.openxmlformats.org/officeDocument/2006/relationships" xmlns:m="http://schemas.openxmlformats.org/officeDocument/2006/math" xmlns:v="urn:schemas-microsoft-com:vml" xmlns:wp14="http://schemas.microsoft.com/office/word/2010/wordprocessingDrawing" xmlns:wp="http://schemas.openxmlformats.org/drawingml/2006/wordprocessingDrawing" xmlns:w10="urn:schemas-microsoft-com:office:word" xmlns:w="http://schemas.openxmlformats.org/wordprocessingml/2006/main" xmlns:w14="http://schemas.microsoft.com/office/word/2010/wordml" xmlns:w15="http://schemas.microsoft.com/office/word/2012/wordml" xmlns:wpg="http://schemas.microsoft.com/office/word/2010/wordprocessingGroup" xmlns:wpi="http://schemas.microsoft.com/office/word/2010/wordprocessingInk" xmlns:wne="http://schemas.microsoft.com/office/word/2006/wordml" xmlns:wps="http://schemas.microsoft.com/office/word/2010/wordprocessingShape" mc:Ignorable="w14 w15 wp14">
-  <w:abstractNum w:abstractNumId="15" w15:restartNumberingAfterBreak="0">
+  <w:abstractNum w:abstractNumId="6" w15:restartNumberingAfterBreak="0">
     <w:multiLevelType w:val="hybridMultilevel"/>
     <w:lvl w:ilvl="0" w15:tentative="1">
       <w:start w:val="1"/>
@@ -801,7 +800,7 @@
     </w:lvl>
   </w:abstractNum>
   <w:num w:numId="1">
-    <w:abstractNumId w:val="15"/>
+    <w:abstractNumId w:val="6"/>
     <w:lvlOverride w:ilvl="0">
       <w:startOverride w:val="1"/>
     </w:lvlOverride>

</xml_diff>